<commit_message>
951980_1 Added 13th rephrasing KB.
</commit_message>
<xml_diff>
--- a/KB-PDF-category/How to convert HTML to PDF in Azure App using .NET Core.docx
+++ b/KB-PDF-category/How to convert HTML to PDF in Azure App using .NET Core.docx
@@ -14,14 +14,20 @@
           <w:b/>
           <w:bCs/>
         </w:rPr>
-        <w:t>How to convert HTML to PDF in Azure App using .NET Core</w:t>
+        <w:t>Convert HTML to PDF in Azure App Service Using .NET Core for Reliable Document Rendering</w:t>
       </w:r>
     </w:p>
     <w:p>
       <w:r>
-        <w:t>The Syncfusion® </w:t>
-      </w:r>
-      <w:hyperlink r:id="rId5" w:tgtFrame="_blank" w:history="1">
+        <w:t>Syncfusion</w:t>
+      </w:r>
+      <w:r>
+        <w:t>®</w:t>
+      </w:r>
+      <w:r>
+        <w:t xml:space="preserve"> </w:t>
+      </w:r>
+      <w:hyperlink r:id="rId5" w:history="1">
         <w:r>
           <w:rPr>
             <w:rStyle w:val="Hyperlink"/>
@@ -30,42 +36,70 @@
         </w:r>
       </w:hyperlink>
       <w:r>
-        <w:t> is a </w:t>
-      </w:r>
-      <w:hyperlink r:id="rId6" w:tgtFrame="_blank" w:tooltip="https://www.syncfusion.com/document-processing/pdf-framework/net" w:history="1">
+        <w:t xml:space="preserve"> is a powerful </w:t>
+      </w:r>
+      <w:hyperlink r:id="rId6" w:history="1">
         <w:r>
           <w:rPr>
             <w:rStyle w:val="Hyperlink"/>
-            <w:b/>
-            <w:bCs/>
           </w:rPr>
-          <w:t>.NET PDF library</w:t>
+          <w:t>.NET library</w:t>
         </w:r>
       </w:hyperlink>
       <w:r>
-        <w:t> for converting webpages, SVG, MHTML, and HTML to PDF using C#. It is reliable and accurate. The result preserves all graphics, images, text, fonts, and the layout of the original HTML document or webpage. Using this library, you can convert an HTML to PDF in Azure App Service on Linux. </w:t>
+        <w:t xml:space="preserve"> designed to convert HTML, webpages, and various document formats to PDF while maintaining the original layout and content integrity.</w:t>
+      </w:r>
+      <w:r>
+        <w:t xml:space="preserve"> </w:t>
+      </w:r>
+      <w:r>
+        <w:t>This guide explains how to employ this converter in an Azure App Service on Linux using ASP.NET Core.</w:t>
       </w:r>
     </w:p>
     <w:p>
-      <w:r>
-        <w:t>Steps to convert HTML to PDF in Azure App service on Linux:</w:t>
+      <w:pPr>
+        <w:rPr>
+          <w:b/>
+          <w:bCs/>
+        </w:rPr>
+      </w:pPr>
+      <w:r>
+        <w:rPr>
+          <w:b/>
+          <w:bCs/>
+        </w:rPr>
+        <w:t>Steps to Convert HTML to PDF in Azure App Service on Linux</w:t>
       </w:r>
     </w:p>
     <w:p>
-      <w:pPr>
-        <w:numPr>
-          <w:ilvl w:val="0"/>
-          <w:numId w:val="1"/>
-        </w:numPr>
-      </w:pPr>
-      <w:r>
-        <w:t>Create a new ASP.NET Core MVC application.</w:t>
-      </w:r>
-    </w:p>
-    <w:p>
-      <w:r>
+      <w:r>
+        <w:t>1.</w:t>
+      </w:r>
+      <w:r>
+        <w:t xml:space="preserve"> </w:t>
+      </w:r>
+      <w:r>
+        <w:rPr>
+          <w:b/>
+          <w:bCs/>
+        </w:rPr>
+        <w:t>Create an ASP.NET Core MVC Application</w:t>
+      </w:r>
+      <w:r>
+        <w:t>:</w:t>
+      </w:r>
+      <w:r>
+        <w:t xml:space="preserve"> </w:t>
+      </w:r>
+      <w:r>
+        <w:t>Initiate a project using ASP.NET Core Model-View-Controller pattern.</w:t>
+      </w:r>
+      <w:r>
+        <w:rPr>
+          <w:noProof/>
+        </w:rPr>
         <w:drawing>
-          <wp:inline distT="0" distB="0" distL="0" distR="0" wp14:anchorId="4C037576" wp14:editId="31319D44">
+          <wp:inline distT="0" distB="0" distL="0" distR="0" wp14:anchorId="4C037576" wp14:editId="5FD999DC">
             <wp:extent cx="5943600" cy="3916680"/>
             <wp:effectExtent l="0" t="0" r="0" b="7620"/>
             <wp:docPr id="461722641" name="Picture 24" descr="Create new core MVC project."/>
@@ -118,10 +152,10 @@
       <w:r>
         <w:lastRenderedPageBreak/>
         <w:drawing>
-          <wp:inline distT="0" distB="0" distL="0" distR="0" wp14:anchorId="3BBE0DAE" wp14:editId="20E94CBC">
-            <wp:extent cx="5943600" cy="3909060"/>
+          <wp:inline distT="0" distB="0" distL="0" distR="0" wp14:anchorId="26FA10DC" wp14:editId="73767E29">
+            <wp:extent cx="5943600" cy="4097020"/>
             <wp:effectExtent l="0" t="0" r="0" b="0"/>
-            <wp:docPr id="516469066" name="Picture 23" descr="Select NET Core 3.1 target framework"/>
+            <wp:docPr id="1271321901" name="Picture 1" descr="A screenshot of a computer&#10;&#10;AI-generated content may be incorrect."/>
             <wp:cNvGraphicFramePr>
               <a:graphicFrameLocks xmlns:a="http://schemas.openxmlformats.org/drawingml/2006/main" noChangeAspect="1"/>
             </wp:cNvGraphicFramePr>
@@ -129,36 +163,23 @@
               <a:graphicData uri="http://schemas.openxmlformats.org/drawingml/2006/picture">
                 <pic:pic xmlns:pic="http://schemas.openxmlformats.org/drawingml/2006/picture">
                   <pic:nvPicPr>
-                    <pic:cNvPr id="0" name="Picture 62" descr="Select NET Core 3.1 target framework"/>
-                    <pic:cNvPicPr>
-                      <a:picLocks noChangeAspect="1" noChangeArrowheads="1"/>
-                    </pic:cNvPicPr>
+                    <pic:cNvPr id="1271321901" name="Picture 1" descr="A screenshot of a computer&#10;&#10;AI-generated content may be incorrect."/>
+                    <pic:cNvPicPr/>
                   </pic:nvPicPr>
                   <pic:blipFill>
-                    <a:blip r:embed="rId8" cstate="print">
-                      <a:extLst>
-                        <a:ext uri="{28A0092B-C50C-407E-A947-70E740481C1C}">
-                          <a14:useLocalDpi xmlns:a14="http://schemas.microsoft.com/office/drawing/2010/main" val="0"/>
-                        </a:ext>
-                      </a:extLst>
-                    </a:blip>
-                    <a:srcRect/>
+                    <a:blip r:embed="rId8"/>
                     <a:stretch>
                       <a:fillRect/>
                     </a:stretch>
                   </pic:blipFill>
-                  <pic:spPr bwMode="auto">
+                  <pic:spPr>
                     <a:xfrm>
                       <a:off x="0" y="0"/>
-                      <a:ext cx="5943600" cy="3909060"/>
+                      <a:ext cx="5943600" cy="4097020"/>
                     </a:xfrm>
                     <a:prstGeom prst="rect">
                       <a:avLst/>
                     </a:prstGeom>
-                    <a:noFill/>
-                    <a:ln>
-                      <a:noFill/>
-                    </a:ln>
                   </pic:spPr>
                 </pic:pic>
               </a:graphicData>
@@ -168,57 +189,51 @@
       </w:r>
     </w:p>
     <w:p>
-      <w:pPr>
-        <w:numPr>
-          <w:ilvl w:val="0"/>
-          <w:numId w:val="2"/>
-        </w:numPr>
-      </w:pPr>
-      <w:r>
-        <w:t>Install the </w:t>
-      </w:r>
-      <w:proofErr w:type="spellStart"/>
-      <w:r>
-        <w:fldChar w:fldCharType="begin"/>
-      </w:r>
-      <w:r>
-        <w:instrText>HYPERLINK "https://www.nuget.org/packages/Syncfusion.HtmlToPdfConverter.Net.Linux/" \t "_blank"</w:instrText>
-      </w:r>
-      <w:r>
-        <w:fldChar w:fldCharType="separate"/>
+      <w:r>
+        <w:t>2.</w:t>
+      </w:r>
+      <w:r>
+        <w:t xml:space="preserve"> </w:t>
       </w:r>
       <w:r>
         <w:rPr>
-          <w:rStyle w:val="Hyperlink"/>
+          <w:b/>
+          <w:bCs/>
         </w:rPr>
-        <w:t>Syncfusion.HtmlToPdfConverter.Net.Linux</w:t>
-      </w:r>
-      <w:proofErr w:type="spellEnd"/>
-      <w:r>
-        <w:fldChar w:fldCharType="end"/>
-      </w:r>
-      <w:r>
-        <w:t> NuGet package as a reference to your .NET Core application from </w:t>
-      </w:r>
-      <w:hyperlink r:id="rId9" w:tgtFrame="_blank" w:history="1">
+        <w:t>Install Syncfusion Package</w:t>
+      </w:r>
+      <w:r>
+        <w:t>:</w:t>
+      </w:r>
+      <w:r>
+        <w:t xml:space="preserve"> </w:t>
+      </w:r>
+      <w:r>
+        <w:t xml:space="preserve">Add </w:t>
+      </w:r>
+      <w:hyperlink r:id="rId9" w:history="1">
         <w:r>
           <w:rPr>
             <w:rStyle w:val="Hyperlink"/>
           </w:rPr>
-          <w:t>NuGet.org</w:t>
+          <w:t>Syncfusion.HtmlToPdfConverter.Net.Linux</w:t>
         </w:r>
       </w:hyperlink>
       <w:r>
-        <w:t>.</w:t>
+        <w:t xml:space="preserve"> from NuGet as a project reference.</w:t>
       </w:r>
     </w:p>
     <w:p>
       <w:r>
+        <w:rPr>
+          <w:noProof/>
+        </w:rPr>
+        <w:lastRenderedPageBreak/>
         <w:drawing>
-          <wp:inline distT="0" distB="0" distL="0" distR="0" wp14:anchorId="051F8F93" wp14:editId="682BCAD6">
-            <wp:extent cx="5943600" cy="3505200"/>
-            <wp:effectExtent l="0" t="0" r="0" b="0"/>
-            <wp:docPr id="433636672" name="Picture 22" descr="Install latest Syncfusion HTML to PDF Linux NuGet package."/>
+          <wp:inline distT="0" distB="0" distL="0" distR="0" wp14:anchorId="04676D8E" wp14:editId="35113282">
+            <wp:extent cx="5943600" cy="3808730"/>
+            <wp:effectExtent l="0" t="0" r="0" b="1270"/>
+            <wp:docPr id="1816149437" name="Picture 1" descr="NuGet package installation"/>
             <wp:cNvGraphicFramePr>
               <a:graphicFrameLocks xmlns:a="http://schemas.openxmlformats.org/drawingml/2006/main" noChangeAspect="1"/>
             </wp:cNvGraphicFramePr>
@@ -226,7 +241,7 @@
               <a:graphicData uri="http://schemas.openxmlformats.org/drawingml/2006/picture">
                 <pic:pic xmlns:pic="http://schemas.openxmlformats.org/drawingml/2006/picture">
                   <pic:nvPicPr>
-                    <pic:cNvPr id="0" name="Picture 63" descr="Install latest Syncfusion HTML to PDF Linux NuGet package."/>
+                    <pic:cNvPr id="0" name="Picture 1" descr="NuGet package installation"/>
                     <pic:cNvPicPr>
                       <a:picLocks noChangeAspect="1" noChangeArrowheads="1"/>
                     </pic:cNvPicPr>
@@ -247,7 +262,7 @@
                   <pic:spPr bwMode="auto">
                     <a:xfrm>
                       <a:off x="0" y="0"/>
-                      <a:ext cx="5943600" cy="3505200"/>
+                      <a:ext cx="5943600" cy="3808730"/>
                     </a:xfrm>
                     <a:prstGeom prst="rect">
                       <a:avLst/>
@@ -265,74 +280,86 @@
       </w:r>
     </w:p>
     <w:p>
-      <w:pPr>
-        <w:numPr>
-          <w:ilvl w:val="0"/>
-          <w:numId w:val="3"/>
-        </w:numPr>
-      </w:pPr>
-      <w:r>
-        <w:lastRenderedPageBreak/>
-        <w:t>There are two ways to install the dependency packages to Azure server:</w:t>
-      </w:r>
-    </w:p>
-    <w:p>
-      <w:pPr>
-        <w:numPr>
-          <w:ilvl w:val="0"/>
-          <w:numId w:val="4"/>
-        </w:numPr>
-      </w:pPr>
-      <w:r>
-        <w:t>Using SSH from Azure portal.</w:t>
-      </w:r>
-    </w:p>
-    <w:p>
-      <w:pPr>
-        <w:numPr>
-          <w:ilvl w:val="0"/>
-          <w:numId w:val="4"/>
-        </w:numPr>
-      </w:pPr>
-      <w:r>
-        <w:t>By running the commands from C#.</w:t>
-      </w:r>
-    </w:p>
-    <w:p>
-      <w:pPr>
+      <w:r>
+        <w:t>3.</w:t>
+      </w:r>
+      <w:r>
+        <w:t xml:space="preserve"> </w:t>
+      </w:r>
+      <w:r>
         <w:rPr>
           <w:b/>
           <w:bCs/>
         </w:rPr>
-      </w:pPr>
-      <w:r>
+        <w:t>Install Dependency Packages</w:t>
+      </w:r>
+      <w:r>
+        <w:t>:</w:t>
+      </w:r>
+      <w:r>
+        <w:t xml:space="preserve"> </w:t>
+      </w:r>
+      <w:r>
+        <w:t>There are two methods to install the required packages on Azure</w:t>
+      </w:r>
+      <w:r>
+        <w:t>:</w:t>
+      </w:r>
+    </w:p>
+    <w:p>
+      <w:pPr>
         <w:rPr>
           <w:b/>
           <w:bCs/>
         </w:rPr>
-        <w:t>3.1Using SSH command line:</w:t>
+      </w:pPr>
+      <w:r>
+        <w:rPr>
+          <w:b/>
+          <w:bCs/>
+        </w:rPr>
+        <w:t>3.1</w:t>
+      </w:r>
+      <w:r>
+        <w:rPr>
+          <w:b/>
+          <w:bCs/>
+        </w:rPr>
+        <w:t xml:space="preserve"> </w:t>
+      </w:r>
+      <w:r>
+        <w:rPr>
+          <w:b/>
+          <w:bCs/>
+        </w:rPr>
+        <w:t>Using SSH command line:</w:t>
       </w:r>
     </w:p>
     <w:p>
-      <w:pPr>
-        <w:numPr>
-          <w:ilvl w:val="0"/>
-          <w:numId w:val="5"/>
-        </w:numPr>
-      </w:pPr>
-      <w:r>
-        <w:t>After publishing the Web application, login to the Azure portal in a web interface and open the published app service.</w:t>
+      <w:r>
+        <w:t>1.</w:t>
+      </w:r>
+      <w:r>
+        <w:t xml:space="preserve">After publishing the web application, log in to the </w:t>
+      </w:r>
+      <w:hyperlink r:id="rId11" w:tgtFrame="_new" w:history="1">
+        <w:r>
+          <w:rPr>
+            <w:rStyle w:val="Hyperlink"/>
+          </w:rPr>
+          <w:t>Azure Portal</w:t>
+        </w:r>
+      </w:hyperlink>
+      <w:r>
+        <w:t xml:space="preserve"> and open the published App Service.</w:t>
       </w:r>
     </w:p>
     <w:p>
-      <w:pPr>
-        <w:numPr>
-          <w:ilvl w:val="0"/>
-          <w:numId w:val="5"/>
-        </w:numPr>
-      </w:pPr>
-      <w:r>
-        <w:t>Under </w:t>
+      <w:r>
+        <w:t>2.</w:t>
+      </w:r>
+      <w:r>
+        <w:t xml:space="preserve">Under the </w:t>
       </w:r>
       <w:r>
         <w:rPr>
@@ -342,11 +369,38 @@
         <w:t>Development Tools</w:t>
       </w:r>
       <w:r>
-        <w:t> Menu, Open the SSH and Click the go link.</w:t>
+        <w:t xml:space="preserve"> section, select </w:t>
+      </w:r>
+      <w:r>
+        <w:rPr>
+          <w:b/>
+          <w:bCs/>
+        </w:rPr>
+        <w:t>SSH</w:t>
+      </w:r>
+      <w:r>
+        <w:t xml:space="preserve">, then click the </w:t>
+      </w:r>
+      <w:r>
+        <w:rPr>
+          <w:b/>
+          <w:bCs/>
+        </w:rPr>
+        <w:t>Go</w:t>
+      </w:r>
+      <w:r>
+        <w:t xml:space="preserve"> link to launch the terminal.</w:t>
       </w:r>
     </w:p>
     <w:p>
       <w:r>
+        <w:lastRenderedPageBreak/>
+        <w:t xml:space="preserve">  </w:t>
+      </w:r>
+      <w:r>
+        <w:rPr>
+          <w:noProof/>
+        </w:rPr>
         <w:drawing>
           <wp:inline distT="0" distB="0" distL="0" distR="0" wp14:anchorId="26D3B932" wp14:editId="564E409B">
             <wp:extent cx="5943600" cy="3543300"/>
@@ -365,7 +419,7 @@
                     </pic:cNvPicPr>
                   </pic:nvPicPr>
                   <pic:blipFill>
-                    <a:blip r:embed="rId11">
+                    <a:blip r:embed="rId12">
                       <a:extLst>
                         <a:ext uri="{28A0092B-C50C-407E-A947-70E740481C1C}">
                           <a14:useLocalDpi xmlns:a14="http://schemas.microsoft.com/office/drawing/2010/main" val="0"/>
@@ -398,102 +452,84 @@
       </w:r>
     </w:p>
     <w:p>
-      <w:pPr>
-        <w:numPr>
-          <w:ilvl w:val="0"/>
-          <w:numId w:val="6"/>
-        </w:numPr>
-      </w:pPr>
-      <w:r>
-        <w:t>From the terminal window, you can install the dependency packages. Use the following single command to install all dependencies packages.</w:t>
+      <w:r>
+        <w:t>3.</w:t>
+      </w:r>
+      <w:r>
+        <w:t xml:space="preserve"> </w:t>
+      </w:r>
+      <w:r>
+        <w:t>From the terminal window, you can install the required dependency packages. Use the following single command to install all necessary dependencies:</w:t>
+      </w:r>
+    </w:p>
+    <w:tbl>
+      <w:tblPr>
+        <w:tblStyle w:val="TableGrid"/>
+        <w:tblW w:w="0" w:type="auto"/>
+        <w:tblLook w:val="04A0" w:firstRow="1" w:lastRow="0" w:firstColumn="1" w:lastColumn="0" w:noHBand="0" w:noVBand="1"/>
+      </w:tblPr>
+      <w:tblGrid>
+        <w:gridCol w:w="9350"/>
+      </w:tblGrid>
+      <w:tr>
+        <w:tc>
+          <w:tcPr>
+            <w:tcW w:w="9350" w:type="dxa"/>
+          </w:tcPr>
+          <w:p>
+            <w:r>
+              <w:t>apt-get update &amp;&amp; apt-get install -yq --no-install-recommends libasound2 libatk1.0-0 libc6 libcairo2 libcups2 libdbus-1-3 libexpat1 libfontconfig1 libgcc1 libgconf-2-4 libgdk-pixbuf2.0-0 libglib2.0-0 libgtk-3-0 libnspr4 libpango-1.0-0 libpangocairo-1.0-0 libstdc++6 libx11-6 libx11-xcb1 libxcb1 libxcursor1 libxdamage1 libxext6 libxfixes3 libxi6 libxrandr2 libxrender1 libxss1 libxtst6 libnss3 libgbm1</w:t>
+            </w:r>
+          </w:p>
+        </w:tc>
+      </w:tr>
+    </w:tbl>
+    <w:p>
+      <w:r>
+        <w:t> </w:t>
       </w:r>
     </w:p>
     <w:p>
       <w:pPr>
-        <w:numPr>
-          <w:ilvl w:val="0"/>
-          <w:numId w:val="6"/>
-        </w:numPr>
-      </w:pPr>
-      <w:r>
         <w:rPr>
           <w:b/>
           <w:bCs/>
         </w:rPr>
-        <w:t>apt</w:t>
-      </w:r>
-      <w:r>
-        <w:t>-get update &amp;&amp; apt-get install -</w:t>
-      </w:r>
-      <w:proofErr w:type="spellStart"/>
-      <w:r>
-        <w:t>yq</w:t>
-      </w:r>
-      <w:proofErr w:type="spellEnd"/>
-      <w:r>
-        <w:t xml:space="preserve"> --no-install-</w:t>
-      </w:r>
-      <w:proofErr w:type="gramStart"/>
-      <w:r>
-        <w:t>recommends  libasound</w:t>
-      </w:r>
-      <w:proofErr w:type="gramEnd"/>
-      <w:r>
-        <w:t xml:space="preserve">2 libatk1.0-0 libc6 libcairo2 libcups2 libdbus-1-3 libexpat1 libfontconfig1 libgcc1 libgconf-2-4 libgdk-pixbuf2.0-0 libglib2.0-0 libgtk-3-0 libnspr4 libpango-1.0-0 libpangocairo-1.0-0 </w:t>
-      </w:r>
-      <w:proofErr w:type="spellStart"/>
-      <w:r>
-        <w:t>libstdc</w:t>
-      </w:r>
-      <w:proofErr w:type="spellEnd"/>
-      <w:r>
-        <w:t>++6 libx11-6 libx11-xcb1 libxcb1 libxcursor1 libxdamage1 libxext6 libxfixes3 libxi6 libxrandr2 libxrender1 libxss1 libxtst6 libnss3 libgbm1</w:t>
-      </w:r>
-    </w:p>
-    <w:p>
-      <w:r>
-        <w:t> </w:t>
-      </w:r>
-    </w:p>
-    <w:p>
-      <w:pPr>
+      </w:pPr>
+      <w:r>
         <w:rPr>
           <w:b/>
           <w:bCs/>
         </w:rPr>
-      </w:pPr>
+        <w:t>3.2</w:t>
+      </w:r>
       <w:r>
         <w:rPr>
           <w:b/>
           <w:bCs/>
         </w:rPr>
-        <w:t>3.2Running the commands from C#</w:t>
-      </w:r>
-    </w:p>
-    <w:p>
-      <w:pPr>
-        <w:numPr>
-          <w:ilvl w:val="0"/>
-          <w:numId w:val="7"/>
-        </w:numPr>
-      </w:pPr>
-      <w:r>
-        <w:lastRenderedPageBreak/>
-        <w:t>Create a shell file with the above commands in the project and name it as </w:t>
+        <w:t xml:space="preserve"> </w:t>
       </w:r>
       <w:r>
         <w:rPr>
           <w:b/>
           <w:bCs/>
         </w:rPr>
-        <w:t>dependenciesInstall.sh.</w:t>
-      </w:r>
-      <w:r>
-        <w:t> In this article, these steps have been followed to install dependencies packages.</w:t>
+        <w:t>Running the commands from C#</w:t>
       </w:r>
     </w:p>
     <w:p>
       <w:r>
+        <w:lastRenderedPageBreak/>
+        <w:t>1.</w:t>
+      </w:r>
+      <w:r>
+        <w:t>Create a shell script named dependenciesInstall.sh in your project, containing the necessary commands to install dependency packages.</w:t>
+      </w:r>
+      <w:r>
+        <w:rPr>
+          <w:noProof/>
+        </w:rPr>
         <w:drawing>
           <wp:inline distT="0" distB="0" distL="0" distR="0" wp14:anchorId="23746EE2" wp14:editId="6646AA9A">
             <wp:extent cx="5943600" cy="3733800"/>
@@ -512,7 +548,7 @@
                     </pic:cNvPicPr>
                   </pic:nvPicPr>
                   <pic:blipFill>
-                    <a:blip r:embed="rId12">
+                    <a:blip r:embed="rId13">
                       <a:extLst>
                         <a:ext uri="{28A0092B-C50C-407E-A947-70E740481C1C}">
                           <a14:useLocalDpi xmlns:a14="http://schemas.microsoft.com/office/drawing/2010/main" val="0"/>
@@ -545,14 +581,24 @@
       </w:r>
     </w:p>
     <w:p>
-      <w:pPr>
-        <w:numPr>
-          <w:ilvl w:val="0"/>
-          <w:numId w:val="8"/>
-        </w:numPr>
-      </w:pPr>
-      <w:r>
-        <w:t>Set Copy to output directory as </w:t>
+      <w:r>
+        <w:t>2.</w:t>
+      </w:r>
+      <w:r>
+        <w:t xml:space="preserve"> </w:t>
+      </w:r>
+      <w:r>
+        <w:t xml:space="preserve">To ensure the script is included during deployment, set the </w:t>
+      </w:r>
+      <w:r>
+        <w:rPr>
+          <w:b/>
+          <w:bCs/>
+        </w:rPr>
+        <w:t>Copy to Output Directory</w:t>
+      </w:r>
+      <w:r>
+        <w:t xml:space="preserve"> property of the dependenciesInstall.sh file to </w:t>
       </w:r>
       <w:r>
         <w:rPr>
@@ -562,21 +608,12 @@
         <w:t>Copy if newer</w:t>
       </w:r>
       <w:r>
-        <w:t> to the </w:t>
+        <w:t>.</w:t>
       </w:r>
       <w:r>
         <w:rPr>
-          <w:b/>
-          <w:bCs/>
+          <w:noProof/>
         </w:rPr>
-        <w:t>dependenciesInstall.sh </w:t>
-      </w:r>
-      <w:r>
-        <w:t>file.</w:t>
-      </w:r>
-    </w:p>
-    <w:p>
-      <w:r>
         <w:drawing>
           <wp:inline distT="0" distB="0" distL="0" distR="0" wp14:anchorId="44CEA506" wp14:editId="7EFB4D78">
             <wp:extent cx="5943600" cy="2895600"/>
@@ -595,7 +632,7 @@
                     </pic:cNvPicPr>
                   </pic:nvPicPr>
                   <pic:blipFill>
-                    <a:blip r:embed="rId13">
+                    <a:blip r:embed="rId14">
                       <a:extLst>
                         <a:ext uri="{28A0092B-C50C-407E-A947-70E740481C1C}">
                           <a14:useLocalDpi xmlns:a14="http://schemas.microsoft.com/office/drawing/2010/main" val="0"/>
@@ -628,1120 +665,310 @@
       </w:r>
     </w:p>
     <w:p>
-      <w:pPr>
-        <w:numPr>
-          <w:ilvl w:val="0"/>
-          <w:numId w:val="9"/>
-        </w:numPr>
-      </w:pPr>
-      <w:r>
-        <w:lastRenderedPageBreak/>
-        <w:t xml:space="preserve">Include the following code snippet to install the dependencies code in Configure method in </w:t>
-      </w:r>
-      <w:proofErr w:type="spellStart"/>
-      <w:r>
-        <w:t>startup.cs</w:t>
-      </w:r>
-      <w:proofErr w:type="spellEnd"/>
-      <w:r>
-        <w:t xml:space="preserve"> file.</w:t>
+      <w:r>
+        <w:t>3.</w:t>
+      </w:r>
+      <w:r>
+        <w:t xml:space="preserve"> </w:t>
+      </w:r>
+      <w:r>
+        <w:t xml:space="preserve">To execute the script during </w:t>
+      </w:r>
+      <w:r>
+        <w:t>the startup application</w:t>
+      </w:r>
+      <w:r>
+        <w:t>, include the following code in the Configure method of the Startup.cs file:</w:t>
+      </w:r>
+    </w:p>
+    <w:tbl>
+      <w:tblPr>
+        <w:tblStyle w:val="TableGrid"/>
+        <w:tblW w:w="0" w:type="auto"/>
+        <w:tblLook w:val="04A0" w:firstRow="1" w:lastRow="0" w:firstColumn="1" w:lastColumn="0" w:noHBand="0" w:noVBand="1"/>
+      </w:tblPr>
+      <w:tblGrid>
+        <w:gridCol w:w="9350"/>
+      </w:tblGrid>
+      <w:tr>
+        <w:tc>
+          <w:tcPr>
+            <w:tcW w:w="9350" w:type="dxa"/>
+          </w:tcPr>
+          <w:p>
+            <w:r>
+              <w:lastRenderedPageBreak/>
+              <w:t xml:space="preserve">private void InstallDependencies(string shellFilePath) </w:t>
+            </w:r>
+          </w:p>
+          <w:p>
+            <w:r>
+              <w:t>{</w:t>
+            </w:r>
+          </w:p>
+          <w:p>
+            <w:r>
+              <w:t xml:space="preserve">    Process process = new Process</w:t>
+            </w:r>
+          </w:p>
+          <w:p>
+            <w:r>
+              <w:t xml:space="preserve">    {</w:t>
+            </w:r>
+          </w:p>
+          <w:p>
+            <w:r>
+              <w:t xml:space="preserve">        StartInfo = new ProcessStartInfo</w:t>
+            </w:r>
+          </w:p>
+          <w:p>
+            <w:r>
+              <w:t xml:space="preserve">        {</w:t>
+            </w:r>
+          </w:p>
+          <w:p>
+            <w:r>
+              <w:t xml:space="preserve">            FileName = "/bin/bash",</w:t>
+            </w:r>
+          </w:p>
+          <w:p>
+            <w:r>
+              <w:t xml:space="preserve">            Arguments = "-c " + shellFilePath,</w:t>
+            </w:r>
+          </w:p>
+          <w:p>
+            <w:r>
+              <w:t xml:space="preserve">            CreateNoWindow = true,</w:t>
+            </w:r>
+          </w:p>
+          <w:p>
+            <w:r>
+              <w:t xml:space="preserve">            UseShellExecute = false,</w:t>
+            </w:r>
+          </w:p>
+          <w:p>
+            <w:r>
+              <w:t xml:space="preserve">        }</w:t>
+            </w:r>
+          </w:p>
+          <w:p>
+            <w:r>
+              <w:t xml:space="preserve">    };</w:t>
+            </w:r>
+          </w:p>
+          <w:p>
+            <w:r>
+              <w:t xml:space="preserve">    process.Start();</w:t>
+            </w:r>
+          </w:p>
+          <w:p>
+            <w:r>
+              <w:t xml:space="preserve">    process.WaitForExit();</w:t>
+            </w:r>
+          </w:p>
+          <w:p>
+            <w:r>
+              <w:t>}</w:t>
+            </w:r>
+          </w:p>
+        </w:tc>
+      </w:tr>
+    </w:tbl>
+    <w:p>
+      <w:r>
+        <w:t> </w:t>
       </w:r>
     </w:p>
     <w:p>
-      <w:pPr>
-        <w:numPr>
-          <w:ilvl w:val="0"/>
-          <w:numId w:val="9"/>
-        </w:numPr>
-      </w:pPr>
-      <w:r>
-        <w:t xml:space="preserve">//Install the dependencies packages </w:t>
+      <w:r>
+        <w:t>4.</w:t>
+      </w:r>
+      <w:r>
+        <w:t xml:space="preserve"> </w:t>
       </w:r>
       <w:r>
         <w:rPr>
           <w:b/>
           <w:bCs/>
         </w:rPr>
-        <w:t>for</w:t>
-      </w:r>
-      <w:r>
-        <w:t xml:space="preserve"> HTML </w:t>
-      </w:r>
-      <w:r>
-        <w:rPr>
-          <w:b/>
-          <w:bCs/>
-        </w:rPr>
-        <w:t>to</w:t>
-      </w:r>
-      <w:r>
-        <w:t xml:space="preserve"> PDF </w:t>
-      </w:r>
-      <w:r>
-        <w:rPr>
-          <w:b/>
-          <w:bCs/>
-        </w:rPr>
-        <w:t>conversion</w:t>
+        <w:t>Implement HTML to PDF Conversion</w:t>
+      </w:r>
+      <w:r>
+        <w:t>:</w:t>
       </w:r>
       <w:r>
         <w:t xml:space="preserve"> </w:t>
       </w:r>
       <w:r>
-        <w:rPr>
-          <w:b/>
-          <w:bCs/>
-        </w:rPr>
-        <w:t>in</w:t>
-      </w:r>
-      <w:r>
-        <w:t xml:space="preserve"> Linux</w:t>
+        <w:t>Add an export button in index.cshtml and include conversion logic in the controller:</w:t>
       </w:r>
     </w:p>
+    <w:tbl>
+      <w:tblPr>
+        <w:tblStyle w:val="TableGrid"/>
+        <w:tblW w:w="0" w:type="auto"/>
+        <w:tblLook w:val="04A0" w:firstRow="1" w:lastRow="0" w:firstColumn="1" w:lastColumn="0" w:noHBand="0" w:noVBand="1"/>
+      </w:tblPr>
+      <w:tblGrid>
+        <w:gridCol w:w="9350"/>
+      </w:tblGrid>
+      <w:tr>
+        <w:tc>
+          <w:tcPr>
+            <w:tcW w:w="9350" w:type="dxa"/>
+          </w:tcPr>
+          <w:p>
+            <w:r>
+              <w:t>@{ Html.BeginForm("ExportToPDF", "Home", FormMethod.Post); }</w:t>
+            </w:r>
+          </w:p>
+          <w:p>
+            <w:r>
+              <w:t>&lt;input type="submit" value="Export To PDF" class="btn" /&gt;</w:t>
+            </w:r>
+          </w:p>
+          <w:p>
+            <w:r>
+              <w:t>@Html.EndForm()</w:t>
+            </w:r>
+          </w:p>
+        </w:tc>
+      </w:tr>
+    </w:tbl>
     <w:p>
-      <w:pPr>
-        <w:numPr>
-          <w:ilvl w:val="0"/>
-          <w:numId w:val="9"/>
-        </w:numPr>
-      </w:pPr>
-      <w:r>
-        <w:t xml:space="preserve">string </w:t>
-      </w:r>
-      <w:proofErr w:type="spellStart"/>
-      <w:r>
-        <w:t>shellFilePath</w:t>
-      </w:r>
-      <w:proofErr w:type="spellEnd"/>
-      <w:r>
-        <w:t xml:space="preserve"> = </w:t>
-      </w:r>
-      <w:proofErr w:type="spellStart"/>
-      <w:proofErr w:type="gramStart"/>
-      <w:r>
-        <w:rPr>
-          <w:b/>
-          <w:bCs/>
-        </w:rPr>
-        <w:t>System</w:t>
-      </w:r>
-      <w:r>
-        <w:t>.IO.Path.Combine</w:t>
-      </w:r>
-      <w:proofErr w:type="spellEnd"/>
-      <w:proofErr w:type="gramEnd"/>
-      <w:r>
-        <w:t>(</w:t>
-      </w:r>
-      <w:proofErr w:type="spellStart"/>
-      <w:proofErr w:type="gramStart"/>
-      <w:r>
-        <w:t>env.ContentRootPath</w:t>
-      </w:r>
-      <w:proofErr w:type="spellEnd"/>
-      <w:proofErr w:type="gramEnd"/>
-      <w:r>
-        <w:t>, "dependenciesInstall.sh"</w:t>
-      </w:r>
-      <w:proofErr w:type="gramStart"/>
-      <w:r>
-        <w:t>);</w:t>
-      </w:r>
-      <w:proofErr w:type="gramEnd"/>
+      <w:r>
+        <w:t> </w:t>
+      </w:r>
     </w:p>
-    <w:p>
-      <w:pPr>
-        <w:numPr>
-          <w:ilvl w:val="0"/>
-          <w:numId w:val="9"/>
-        </w:numPr>
-      </w:pPr>
-      <w:proofErr w:type="spellStart"/>
-      <w:r>
-        <w:t>InstallDependecies</w:t>
-      </w:r>
-      <w:proofErr w:type="spellEnd"/>
-      <w:r>
-        <w:t>(</w:t>
-      </w:r>
-      <w:proofErr w:type="spellStart"/>
-      <w:r>
-        <w:t>shellFilePath</w:t>
-      </w:r>
-      <w:proofErr w:type="spellEnd"/>
-      <w:proofErr w:type="gramStart"/>
-      <w:r>
-        <w:t>);</w:t>
-      </w:r>
-      <w:proofErr w:type="gramEnd"/>
-    </w:p>
-    <w:p>
-      <w:r>
-        <w:t> </w:t>
-      </w:r>
-    </w:p>
-    <w:p>
-      <w:r>
-        <w:t>// [C# Code]</w:t>
-      </w:r>
-    </w:p>
-    <w:p>
-      <w:r>
-        <w:rPr>
-          <w:b/>
-          <w:bCs/>
-        </w:rPr>
-        <w:t>private</w:t>
-      </w:r>
-      <w:r>
-        <w:t xml:space="preserve"> void </w:t>
-      </w:r>
-      <w:proofErr w:type="spellStart"/>
-      <w:proofErr w:type="gramStart"/>
-      <w:r>
-        <w:rPr>
-          <w:b/>
-          <w:bCs/>
-        </w:rPr>
-        <w:t>InstallDependecies</w:t>
-      </w:r>
-      <w:proofErr w:type="spellEnd"/>
-      <w:r>
-        <w:t>(</w:t>
-      </w:r>
-      <w:proofErr w:type="gramEnd"/>
-      <w:r>
-        <w:t xml:space="preserve">string </w:t>
-      </w:r>
-      <w:proofErr w:type="spellStart"/>
-      <w:r>
-        <w:t>shellFilePath</w:t>
-      </w:r>
-      <w:proofErr w:type="spellEnd"/>
-      <w:r>
-        <w:t xml:space="preserve">) </w:t>
-      </w:r>
-    </w:p>
-    <w:p>
-      <w:r>
-        <w:t>{</w:t>
-      </w:r>
-    </w:p>
-    <w:p>
-      <w:r>
-        <w:t xml:space="preserve">      Process </w:t>
-      </w:r>
-      <w:proofErr w:type="spellStart"/>
-      <w:r>
-        <w:t>process</w:t>
-      </w:r>
-      <w:proofErr w:type="spellEnd"/>
-      <w:r>
-        <w:t xml:space="preserve"> = </w:t>
-      </w:r>
-      <w:r>
-        <w:rPr>
-          <w:b/>
-          <w:bCs/>
-        </w:rPr>
-        <w:t>new</w:t>
-      </w:r>
-      <w:r>
-        <w:t xml:space="preserve"> Process</w:t>
-      </w:r>
-    </w:p>
-    <w:p>
-      <w:r>
-        <w:t>      {</w:t>
-      </w:r>
-    </w:p>
-    <w:p>
-      <w:r>
-        <w:t xml:space="preserve">            </w:t>
-      </w:r>
-      <w:proofErr w:type="spellStart"/>
-      <w:r>
-        <w:t>StartInfo</w:t>
-      </w:r>
-      <w:proofErr w:type="spellEnd"/>
-      <w:r>
-        <w:t xml:space="preserve"> = </w:t>
-      </w:r>
-      <w:r>
-        <w:rPr>
-          <w:b/>
-          <w:bCs/>
-        </w:rPr>
-        <w:t>new</w:t>
-      </w:r>
-      <w:r>
-        <w:t xml:space="preserve"> </w:t>
-      </w:r>
-      <w:proofErr w:type="spellStart"/>
-      <w:r>
-        <w:t>ProcessStartInfo</w:t>
-      </w:r>
-      <w:proofErr w:type="spellEnd"/>
-    </w:p>
-    <w:p>
-      <w:r>
-        <w:t>            {</w:t>
-      </w:r>
-    </w:p>
-    <w:p>
-      <w:r>
-        <w:t xml:space="preserve">                  </w:t>
-      </w:r>
-      <w:proofErr w:type="spellStart"/>
-      <w:r>
-        <w:t>FileName</w:t>
-      </w:r>
-      <w:proofErr w:type="spellEnd"/>
-      <w:r>
-        <w:t xml:space="preserve"> = "/bin/bash",</w:t>
-      </w:r>
-    </w:p>
-    <w:p>
-      <w:r>
-        <w:t xml:space="preserve">                  Arguments = "-c " + </w:t>
-      </w:r>
-      <w:proofErr w:type="spellStart"/>
-      <w:r>
-        <w:t>shellFilePath</w:t>
-      </w:r>
-      <w:proofErr w:type="spellEnd"/>
-      <w:r>
-        <w:t>,</w:t>
-      </w:r>
-    </w:p>
-    <w:p>
-      <w:r>
-        <w:t xml:space="preserve">                  </w:t>
-      </w:r>
-      <w:proofErr w:type="spellStart"/>
-      <w:r>
-        <w:t>CreateNoWindow</w:t>
-      </w:r>
-      <w:proofErr w:type="spellEnd"/>
-      <w:r>
-        <w:t xml:space="preserve"> = true,</w:t>
-      </w:r>
-    </w:p>
-    <w:p>
-      <w:r>
-        <w:t xml:space="preserve">                  </w:t>
-      </w:r>
-      <w:proofErr w:type="spellStart"/>
-      <w:r>
-        <w:t>UseShellExecute</w:t>
-      </w:r>
-      <w:proofErr w:type="spellEnd"/>
-      <w:r>
-        <w:t xml:space="preserve"> = false,</w:t>
-      </w:r>
-    </w:p>
-    <w:p>
-      <w:r>
-        <w:t>             }</w:t>
-      </w:r>
-    </w:p>
-    <w:p>
-      <w:r>
-        <w:t>      };</w:t>
-      </w:r>
-    </w:p>
-    <w:p>
-      <w:r>
-        <w:t xml:space="preserve">      </w:t>
-      </w:r>
-      <w:proofErr w:type="spellStart"/>
-      <w:proofErr w:type="gramStart"/>
-      <w:r>
-        <w:t>process.Start</w:t>
-      </w:r>
-      <w:proofErr w:type="spellEnd"/>
-      <w:proofErr w:type="gramEnd"/>
-      <w:r>
-        <w:t>(</w:t>
-      </w:r>
-      <w:proofErr w:type="gramStart"/>
-      <w:r>
-        <w:t>);</w:t>
-      </w:r>
-      <w:proofErr w:type="gramEnd"/>
-    </w:p>
-    <w:p>
-      <w:r>
-        <w:t xml:space="preserve">      </w:t>
-      </w:r>
-      <w:proofErr w:type="spellStart"/>
-      <w:proofErr w:type="gramStart"/>
-      <w:r>
-        <w:t>process.WaitForExit</w:t>
-      </w:r>
-      <w:proofErr w:type="spellEnd"/>
-      <w:proofErr w:type="gramEnd"/>
-      <w:r>
-        <w:t>(</w:t>
-      </w:r>
-      <w:proofErr w:type="gramStart"/>
-      <w:r>
-        <w:t>);</w:t>
-      </w:r>
-      <w:proofErr w:type="gramEnd"/>
-    </w:p>
-    <w:p>
-      <w:r>
-        <w:t>}</w:t>
-      </w:r>
-    </w:p>
-    <w:p>
-      <w:r>
-        <w:t> </w:t>
-      </w:r>
-    </w:p>
-    <w:p>
-      <w:pPr>
-        <w:numPr>
-          <w:ilvl w:val="0"/>
-          <w:numId w:val="10"/>
-        </w:numPr>
-      </w:pPr>
-      <w:r>
-        <w:t xml:space="preserve">Add an Export </w:t>
-      </w:r>
-      <w:proofErr w:type="gramStart"/>
-      <w:r>
-        <w:t>To</w:t>
-      </w:r>
-      <w:proofErr w:type="gramEnd"/>
-      <w:r>
-        <w:t xml:space="preserve"> PDF button in </w:t>
-      </w:r>
-      <w:proofErr w:type="spellStart"/>
-      <w:proofErr w:type="gramStart"/>
-      <w:r>
-        <w:t>index.cshtml</w:t>
-      </w:r>
-      <w:proofErr w:type="spellEnd"/>
-      <w:proofErr w:type="gramEnd"/>
-      <w:r>
-        <w:t>.</w:t>
-      </w:r>
-    </w:p>
-    <w:p>
-      <w:pPr>
-        <w:numPr>
-          <w:ilvl w:val="0"/>
-          <w:numId w:val="10"/>
-        </w:numPr>
-      </w:pPr>
-      <w:proofErr w:type="gramStart"/>
-      <w:r>
-        <w:t xml:space="preserve">@{ </w:t>
-      </w:r>
-      <w:proofErr w:type="spellStart"/>
-      <w:r>
-        <w:t>Html.BeginForm</w:t>
-      </w:r>
-      <w:proofErr w:type="spellEnd"/>
-      <w:proofErr w:type="gramEnd"/>
-      <w:r>
-        <w:t>("</w:t>
-      </w:r>
-      <w:proofErr w:type="spellStart"/>
-      <w:r>
-        <w:t>ExportToPDF</w:t>
-      </w:r>
-      <w:proofErr w:type="spellEnd"/>
-      <w:r>
-        <w:t xml:space="preserve">", "Home", </w:t>
-      </w:r>
-      <w:proofErr w:type="spellStart"/>
-      <w:r>
-        <w:t>FormMethod.Post</w:t>
-      </w:r>
-      <w:proofErr w:type="spellEnd"/>
-      <w:proofErr w:type="gramStart"/>
-      <w:r>
-        <w:t>);</w:t>
-      </w:r>
-      <w:proofErr w:type="gramEnd"/>
-    </w:p>
-    <w:p>
-      <w:pPr>
-        <w:numPr>
-          <w:ilvl w:val="0"/>
-          <w:numId w:val="10"/>
-        </w:numPr>
-      </w:pPr>
-      <w:r>
-        <w:t>        {</w:t>
-      </w:r>
-    </w:p>
-    <w:p>
-      <w:pPr>
-        <w:numPr>
-          <w:ilvl w:val="0"/>
-          <w:numId w:val="10"/>
-        </w:numPr>
-      </w:pPr>
-      <w:r>
-        <w:lastRenderedPageBreak/>
-        <w:t xml:space="preserve">            &lt;input type="submit" value="Export To PDF" </w:t>
-      </w:r>
-      <w:r>
-        <w:rPr>
-          <w:b/>
-          <w:bCs/>
-        </w:rPr>
-        <w:t>class</w:t>
-      </w:r>
-      <w:r>
-        <w:t xml:space="preserve">=" </w:t>
-      </w:r>
-      <w:proofErr w:type="spellStart"/>
-      <w:r>
-        <w:t>btn</w:t>
-      </w:r>
-      <w:proofErr w:type="spellEnd"/>
-      <w:r>
-        <w:t>" /&gt;</w:t>
-      </w:r>
-    </w:p>
-    <w:p>
-      <w:pPr>
-        <w:numPr>
-          <w:ilvl w:val="0"/>
-          <w:numId w:val="10"/>
-        </w:numPr>
-      </w:pPr>
-      <w:r>
-        <w:t>        }</w:t>
-      </w:r>
-    </w:p>
-    <w:p>
-      <w:pPr>
-        <w:numPr>
-          <w:ilvl w:val="0"/>
-          <w:numId w:val="10"/>
-        </w:numPr>
-      </w:pPr>
-      <w:r>
-        <w:t>}</w:t>
-      </w:r>
-    </w:p>
-    <w:p>
-      <w:r>
-        <w:t> </w:t>
-      </w:r>
-    </w:p>
-    <w:p>
-      <w:pPr>
-        <w:numPr>
-          <w:ilvl w:val="0"/>
-          <w:numId w:val="11"/>
-        </w:numPr>
-      </w:pPr>
-      <w:r>
-        <w:t>Include the following namespaces and code snippet in controller for converting HTML to PDF.</w:t>
-      </w:r>
-    </w:p>
-    <w:p>
-      <w:pPr>
-        <w:numPr>
-          <w:ilvl w:val="0"/>
-          <w:numId w:val="11"/>
-        </w:numPr>
-      </w:pPr>
-      <w:r>
-        <w:t>// [C# Code]</w:t>
-      </w:r>
-    </w:p>
-    <w:p>
-      <w:pPr>
-        <w:numPr>
-          <w:ilvl w:val="0"/>
-          <w:numId w:val="11"/>
-        </w:numPr>
-      </w:pPr>
-      <w:r>
-        <w:rPr>
-          <w:b/>
-          <w:bCs/>
-        </w:rPr>
-        <w:t>using</w:t>
-      </w:r>
-      <w:r>
-        <w:t xml:space="preserve"> </w:t>
-      </w:r>
-      <w:proofErr w:type="spellStart"/>
-      <w:r>
-        <w:t>Syncfusion.</w:t>
-      </w:r>
-      <w:proofErr w:type="gramStart"/>
-      <w:r>
-        <w:t>HtmlConverter</w:t>
-      </w:r>
-      <w:proofErr w:type="spellEnd"/>
-      <w:r>
-        <w:t>;</w:t>
-      </w:r>
-      <w:proofErr w:type="gramEnd"/>
-    </w:p>
-    <w:p>
-      <w:pPr>
-        <w:numPr>
-          <w:ilvl w:val="0"/>
-          <w:numId w:val="11"/>
-        </w:numPr>
-      </w:pPr>
-      <w:r>
-        <w:rPr>
-          <w:b/>
-          <w:bCs/>
-        </w:rPr>
-        <w:t>using</w:t>
-      </w:r>
-      <w:r>
-        <w:t xml:space="preserve"> </w:t>
-      </w:r>
-      <w:proofErr w:type="spellStart"/>
-      <w:r>
-        <w:t>Syncfusion.</w:t>
-      </w:r>
-      <w:proofErr w:type="gramStart"/>
-      <w:r>
-        <w:t>Pdf</w:t>
-      </w:r>
-      <w:proofErr w:type="spellEnd"/>
-      <w:r>
-        <w:t>;</w:t>
-      </w:r>
-      <w:proofErr w:type="gramEnd"/>
-    </w:p>
-    <w:p>
-      <w:pPr>
-        <w:numPr>
-          <w:ilvl w:val="0"/>
-          <w:numId w:val="11"/>
-        </w:numPr>
-      </w:pPr>
-      <w:r>
-        <w:rPr>
-          <w:b/>
-          <w:bCs/>
-        </w:rPr>
-        <w:t>using</w:t>
-      </w:r>
-      <w:r>
-        <w:t xml:space="preserve"> </w:t>
-      </w:r>
-      <w:proofErr w:type="gramStart"/>
-      <w:r>
-        <w:rPr>
-          <w:b/>
-          <w:bCs/>
-        </w:rPr>
-        <w:t>System</w:t>
-      </w:r>
-      <w:r>
-        <w:t>.IO;</w:t>
-      </w:r>
-      <w:proofErr w:type="gramEnd"/>
-    </w:p>
-    <w:p>
-      <w:r>
-        <w:t> </w:t>
-      </w:r>
-    </w:p>
-    <w:p>
-      <w:r>
-        <w:t>// [C# Code]</w:t>
-      </w:r>
-    </w:p>
-    <w:p>
-      <w:r>
-        <w:t>//To Export HTML to PDF</w:t>
-      </w:r>
-    </w:p>
-    <w:p>
-      <w:r>
-        <w:t xml:space="preserve">public </w:t>
-      </w:r>
-      <w:proofErr w:type="spellStart"/>
-      <w:r>
-        <w:t>IActionResult</w:t>
-      </w:r>
-      <w:proofErr w:type="spellEnd"/>
-      <w:r>
-        <w:t xml:space="preserve"> </w:t>
-      </w:r>
-      <w:proofErr w:type="spellStart"/>
-      <w:proofErr w:type="gramStart"/>
-      <w:r>
-        <w:t>ExportToPDF</w:t>
-      </w:r>
-      <w:proofErr w:type="spellEnd"/>
-      <w:r>
-        <w:t>(</w:t>
-      </w:r>
-      <w:proofErr w:type="gramEnd"/>
-      <w:r>
-        <w:t>)</w:t>
-      </w:r>
-    </w:p>
-    <w:p>
-      <w:r>
-        <w:t>{</w:t>
-      </w:r>
-    </w:p>
-    <w:p>
-      <w:proofErr w:type="spellStart"/>
-      <w:r>
-        <w:t>Environment.SetEnvironmentVariable</w:t>
-      </w:r>
-      <w:proofErr w:type="spellEnd"/>
-      <w:r>
-        <w:t>("ASPNETCORE_ENVIRONMENT", "Development"</w:t>
-      </w:r>
-      <w:proofErr w:type="gramStart"/>
-      <w:r>
-        <w:t>);</w:t>
-      </w:r>
-      <w:proofErr w:type="gramEnd"/>
-      <w:r>
-        <w:t xml:space="preserve"> </w:t>
-      </w:r>
-    </w:p>
-    <w:p>
-      <w:r>
-        <w:t> </w:t>
-      </w:r>
-    </w:p>
-    <w:p>
-      <w:r>
-        <w:t xml:space="preserve">//Initialize HTML to PDF converter </w:t>
-      </w:r>
-    </w:p>
-    <w:p>
-      <w:proofErr w:type="spellStart"/>
-      <w:r>
-        <w:t>HtmlToPdfConverter</w:t>
-      </w:r>
-      <w:proofErr w:type="spellEnd"/>
-      <w:r>
-        <w:t xml:space="preserve"> </w:t>
-      </w:r>
-      <w:proofErr w:type="spellStart"/>
-      <w:r>
-        <w:t>htmlConverter</w:t>
-      </w:r>
-      <w:proofErr w:type="spellEnd"/>
-      <w:r>
-        <w:t xml:space="preserve"> = </w:t>
-      </w:r>
-      <w:r>
-        <w:rPr>
-          <w:b/>
-          <w:bCs/>
-        </w:rPr>
-        <w:t>new</w:t>
-      </w:r>
-      <w:r>
-        <w:t xml:space="preserve"> </w:t>
-      </w:r>
-      <w:proofErr w:type="spellStart"/>
-      <w:proofErr w:type="gramStart"/>
-      <w:r>
-        <w:t>HtmlToPdfConverter</w:t>
-      </w:r>
-      <w:proofErr w:type="spellEnd"/>
-      <w:r>
-        <w:t>();</w:t>
-      </w:r>
-      <w:proofErr w:type="gramEnd"/>
-    </w:p>
-    <w:p>
-      <w:r>
-        <w:t> </w:t>
-      </w:r>
-    </w:p>
-    <w:p>
-      <w:proofErr w:type="spellStart"/>
-      <w:r>
-        <w:t>BlinkConverterSettings</w:t>
-      </w:r>
-      <w:proofErr w:type="spellEnd"/>
-      <w:r>
-        <w:t xml:space="preserve"> settings = </w:t>
-      </w:r>
-      <w:r>
-        <w:rPr>
-          <w:b/>
-          <w:bCs/>
-        </w:rPr>
-        <w:t>new</w:t>
-      </w:r>
-      <w:r>
-        <w:t xml:space="preserve"> </w:t>
-      </w:r>
-      <w:proofErr w:type="spellStart"/>
-      <w:proofErr w:type="gramStart"/>
-      <w:r>
-        <w:t>BlinkConverterSettings</w:t>
-      </w:r>
-      <w:proofErr w:type="spellEnd"/>
-      <w:r>
-        <w:t>();</w:t>
-      </w:r>
-      <w:proofErr w:type="gramEnd"/>
-    </w:p>
-    <w:p>
-      <w:r>
-        <w:t> </w:t>
-      </w:r>
-    </w:p>
-    <w:p>
-      <w:r>
-        <w:t>//Set command line arguments to run without sandbox.</w:t>
-      </w:r>
-    </w:p>
-    <w:p>
-      <w:proofErr w:type="spellStart"/>
-      <w:proofErr w:type="gramStart"/>
-      <w:r>
-        <w:t>settings.CommandLineArguments.Add</w:t>
-      </w:r>
-      <w:proofErr w:type="spellEnd"/>
-      <w:proofErr w:type="gramEnd"/>
-      <w:r>
-        <w:t>("--no-sandbox"</w:t>
-      </w:r>
-      <w:proofErr w:type="gramStart"/>
-      <w:r>
-        <w:t>);</w:t>
-      </w:r>
-      <w:proofErr w:type="gramEnd"/>
-    </w:p>
-    <w:p>
-      <w:r>
-        <w:t> </w:t>
-      </w:r>
-    </w:p>
-    <w:p>
-      <w:proofErr w:type="spellStart"/>
-      <w:proofErr w:type="gramStart"/>
-      <w:r>
-        <w:t>settings.CommandLineArguments.Add</w:t>
-      </w:r>
-      <w:proofErr w:type="spellEnd"/>
-      <w:proofErr w:type="gramEnd"/>
-      <w:r>
-        <w:t>("--disable-</w:t>
-      </w:r>
-      <w:proofErr w:type="spellStart"/>
-      <w:r>
-        <w:t>setuid</w:t>
-      </w:r>
-      <w:proofErr w:type="spellEnd"/>
-      <w:r>
-        <w:t>-sandbox"</w:t>
-      </w:r>
-      <w:proofErr w:type="gramStart"/>
-      <w:r>
-        <w:t>);</w:t>
-      </w:r>
-      <w:proofErr w:type="gramEnd"/>
-    </w:p>
-    <w:p>
-      <w:r>
-        <w:lastRenderedPageBreak/>
-        <w:t> </w:t>
-      </w:r>
-    </w:p>
-    <w:p>
-      <w:r>
-        <w:t xml:space="preserve">//Assign Blink Converter settings to the HTML converter </w:t>
-      </w:r>
-    </w:p>
-    <w:p>
-      <w:proofErr w:type="spellStart"/>
-      <w:r>
-        <w:t>htmlConverter.ConverterSettings</w:t>
-      </w:r>
-      <w:proofErr w:type="spellEnd"/>
-      <w:r>
-        <w:t xml:space="preserve"> = </w:t>
-      </w:r>
-      <w:proofErr w:type="gramStart"/>
-      <w:r>
-        <w:t>settings;</w:t>
-      </w:r>
-      <w:proofErr w:type="gramEnd"/>
-    </w:p>
-    <w:p>
-      <w:r>
-        <w:t> </w:t>
-      </w:r>
-    </w:p>
-    <w:p>
-      <w:r>
-        <w:t>//Convert HTML string to PDF</w:t>
-      </w:r>
-    </w:p>
-    <w:p>
-      <w:proofErr w:type="spellStart"/>
-      <w:r>
-        <w:t>PdfDocument</w:t>
-      </w:r>
-      <w:proofErr w:type="spellEnd"/>
-      <w:r>
-        <w:t xml:space="preserve"> document = </w:t>
-      </w:r>
-      <w:proofErr w:type="spellStart"/>
-      <w:r>
-        <w:t>htmlConverter.Convert</w:t>
-      </w:r>
-      <w:proofErr w:type="spellEnd"/>
-      <w:r>
-        <w:t>("http://www.syncfusion.com"</w:t>
-      </w:r>
-      <w:proofErr w:type="gramStart"/>
-      <w:r>
-        <w:t>);</w:t>
-      </w:r>
-      <w:proofErr w:type="gramEnd"/>
-    </w:p>
-    <w:p>
-      <w:r>
-        <w:t> </w:t>
-      </w:r>
-    </w:p>
-    <w:p>
-      <w:r>
-        <w:t>//Save the document into stream</w:t>
-      </w:r>
-    </w:p>
-    <w:p>
-      <w:proofErr w:type="spellStart"/>
-      <w:r>
-        <w:t>MemoryStream</w:t>
-      </w:r>
-      <w:proofErr w:type="spellEnd"/>
-      <w:r>
-        <w:t xml:space="preserve"> stream = </w:t>
-      </w:r>
-      <w:r>
-        <w:rPr>
-          <w:b/>
-          <w:bCs/>
-        </w:rPr>
-        <w:t>new</w:t>
-      </w:r>
-      <w:r>
-        <w:t xml:space="preserve"> </w:t>
-      </w:r>
-      <w:proofErr w:type="spellStart"/>
-      <w:proofErr w:type="gramStart"/>
-      <w:r>
-        <w:t>MemoryStream</w:t>
-      </w:r>
-      <w:proofErr w:type="spellEnd"/>
-      <w:r>
-        <w:t>();</w:t>
-      </w:r>
-      <w:proofErr w:type="gramEnd"/>
-    </w:p>
-    <w:p>
-      <w:r>
-        <w:t> </w:t>
-      </w:r>
-    </w:p>
-    <w:p>
-      <w:proofErr w:type="spellStart"/>
-      <w:proofErr w:type="gramStart"/>
-      <w:r>
-        <w:t>document.Save</w:t>
-      </w:r>
-      <w:proofErr w:type="spellEnd"/>
-      <w:proofErr w:type="gramEnd"/>
-      <w:r>
-        <w:t>(stream</w:t>
-      </w:r>
-      <w:proofErr w:type="gramStart"/>
-      <w:r>
-        <w:t>);</w:t>
-      </w:r>
-      <w:proofErr w:type="gramEnd"/>
-    </w:p>
-    <w:p>
-      <w:r>
-        <w:t> </w:t>
-      </w:r>
-    </w:p>
-    <w:p>
-      <w:proofErr w:type="spellStart"/>
-      <w:proofErr w:type="gramStart"/>
-      <w:r>
-        <w:t>stream.Position</w:t>
-      </w:r>
-      <w:proofErr w:type="spellEnd"/>
-      <w:proofErr w:type="gramEnd"/>
-      <w:r>
-        <w:t xml:space="preserve"> = </w:t>
-      </w:r>
-      <w:proofErr w:type="gramStart"/>
-      <w:r>
-        <w:t>0;</w:t>
-      </w:r>
-      <w:proofErr w:type="gramEnd"/>
-    </w:p>
-    <w:p>
-      <w:r>
-        <w:t> </w:t>
-      </w:r>
-    </w:p>
-    <w:p>
-      <w:r>
-        <w:t>//Close the document</w:t>
-      </w:r>
-    </w:p>
-    <w:p>
-      <w:proofErr w:type="spellStart"/>
-      <w:proofErr w:type="gramStart"/>
-      <w:r>
-        <w:t>document.Close</w:t>
-      </w:r>
-      <w:proofErr w:type="spellEnd"/>
-      <w:proofErr w:type="gramEnd"/>
-      <w:r>
-        <w:t>(true</w:t>
-      </w:r>
-      <w:proofErr w:type="gramStart"/>
-      <w:r>
-        <w:t>);</w:t>
-      </w:r>
-      <w:proofErr w:type="gramEnd"/>
-    </w:p>
-    <w:p>
-      <w:r>
-        <w:t> </w:t>
-      </w:r>
-    </w:p>
-    <w:p>
-      <w:r>
-        <w:t xml:space="preserve">//Defining the </w:t>
-      </w:r>
-      <w:proofErr w:type="spellStart"/>
-      <w:r>
-        <w:t>ContentType</w:t>
-      </w:r>
-      <w:proofErr w:type="spellEnd"/>
-      <w:r>
-        <w:t xml:space="preserve"> for pdf file</w:t>
-      </w:r>
-    </w:p>
-    <w:p>
-      <w:r>
-        <w:t xml:space="preserve">string </w:t>
-      </w:r>
-      <w:proofErr w:type="spellStart"/>
-      <w:r>
-        <w:t>contentType</w:t>
-      </w:r>
-      <w:proofErr w:type="spellEnd"/>
-      <w:r>
-        <w:t xml:space="preserve"> = "application/pdf</w:t>
-      </w:r>
-      <w:proofErr w:type="gramStart"/>
-      <w:r>
-        <w:t>";</w:t>
-      </w:r>
-      <w:proofErr w:type="gramEnd"/>
-    </w:p>
-    <w:p>
-      <w:r>
-        <w:t> </w:t>
-      </w:r>
-    </w:p>
-    <w:p>
-      <w:r>
-        <w:t>//Define the file name</w:t>
-      </w:r>
-    </w:p>
-    <w:p>
-      <w:r>
-        <w:t xml:space="preserve">string </w:t>
-      </w:r>
-      <w:proofErr w:type="spellStart"/>
-      <w:r>
-        <w:t>fileName</w:t>
-      </w:r>
-      <w:proofErr w:type="spellEnd"/>
-      <w:r>
-        <w:t xml:space="preserve"> = "Output.pdf</w:t>
-      </w:r>
-      <w:proofErr w:type="gramStart"/>
-      <w:r>
-        <w:t>";</w:t>
-      </w:r>
-      <w:proofErr w:type="gramEnd"/>
-    </w:p>
-    <w:p>
-      <w:r>
-        <w:t> </w:t>
-      </w:r>
-    </w:p>
-    <w:p>
-      <w:r>
-        <w:t xml:space="preserve">//Creates a </w:t>
-      </w:r>
-      <w:proofErr w:type="spellStart"/>
-      <w:r>
-        <w:t>FileContentResult</w:t>
-      </w:r>
-      <w:proofErr w:type="spellEnd"/>
-      <w:r>
-        <w:t xml:space="preserve"> object by using the file contents, content type, and file name</w:t>
-      </w:r>
-    </w:p>
-    <w:p>
-      <w:r>
-        <w:t xml:space="preserve">return </w:t>
-      </w:r>
-      <w:proofErr w:type="gramStart"/>
-      <w:r>
-        <w:t>File(</w:t>
-      </w:r>
-      <w:proofErr w:type="gramEnd"/>
-      <w:r>
-        <w:t xml:space="preserve">stream, </w:t>
-      </w:r>
-      <w:proofErr w:type="spellStart"/>
-      <w:r>
-        <w:t>contentType</w:t>
-      </w:r>
-      <w:proofErr w:type="spellEnd"/>
-      <w:r>
-        <w:t xml:space="preserve">, </w:t>
-      </w:r>
-      <w:proofErr w:type="spellStart"/>
-      <w:r>
-        <w:t>fileName</w:t>
-      </w:r>
-      <w:proofErr w:type="spellEnd"/>
-      <w:proofErr w:type="gramStart"/>
-      <w:r>
-        <w:t>);</w:t>
-      </w:r>
-      <w:proofErr w:type="gramEnd"/>
-    </w:p>
-    <w:p>
-      <w:r>
-        <w:t>}</w:t>
-      </w:r>
-    </w:p>
+    <w:tbl>
+      <w:tblPr>
+        <w:tblStyle w:val="TableGrid"/>
+        <w:tblW w:w="0" w:type="auto"/>
+        <w:tblLook w:val="04A0" w:firstRow="1" w:lastRow="0" w:firstColumn="1" w:lastColumn="0" w:noHBand="0" w:noVBand="1"/>
+      </w:tblPr>
+      <w:tblGrid>
+        <w:gridCol w:w="9350"/>
+      </w:tblGrid>
+      <w:tr>
+        <w:tc>
+          <w:tcPr>
+            <w:tcW w:w="9350" w:type="dxa"/>
+          </w:tcPr>
+          <w:p>
+            <w:r>
+              <w:t>public IActionResult ExportToPDF()</w:t>
+            </w:r>
+          </w:p>
+          <w:p>
+            <w:r>
+              <w:t>{</w:t>
+            </w:r>
+          </w:p>
+          <w:p>
+            <w:r>
+              <w:t xml:space="preserve">    Environment.SetEnvironmentVariable("ASPNETCORE_ENVIRONMENT", "Development"); </w:t>
+            </w:r>
+          </w:p>
+          <w:p>
+            <w:r>
+              <w:t xml:space="preserve">    </w:t>
+            </w:r>
+          </w:p>
+          <w:p>
+            <w:r>
+              <w:t xml:space="preserve">    HtmlToPdfConverter htmlConverter = new HtmlToPdfConverter();</w:t>
+            </w:r>
+          </w:p>
+          <w:p>
+            <w:r>
+              <w:t xml:space="preserve">    BlinkConverterSettings settings = new BlinkConverterSettings();</w:t>
+            </w:r>
+          </w:p>
+          <w:p>
+            <w:r>
+              <w:t xml:space="preserve">    settings.CommandLineArguments.Add("--no-sandbox");</w:t>
+            </w:r>
+          </w:p>
+          <w:p>
+            <w:r>
+              <w:t xml:space="preserve">    settings.CommandLineArguments.Add("--disable-setuid-sandbox");</w:t>
+            </w:r>
+          </w:p>
+          <w:p>
+            <w:r>
+              <w:t xml:space="preserve">    </w:t>
+            </w:r>
+          </w:p>
+          <w:p>
+            <w:r>
+              <w:t xml:space="preserve">    htmlConverter.ConverterSettings = settings;</w:t>
+            </w:r>
+          </w:p>
+          <w:p>
+            <w:r>
+              <w:t xml:space="preserve">    </w:t>
+            </w:r>
+          </w:p>
+          <w:p>
+            <w:r>
+              <w:t xml:space="preserve">    PdfDocument document = htmlConverter.Convert("http://www.syncfusion.com");</w:t>
+            </w:r>
+          </w:p>
+          <w:p>
+            <w:r>
+              <w:t xml:space="preserve">    MemoryStream stream = new MemoryStream();</w:t>
+            </w:r>
+          </w:p>
+          <w:p>
+            <w:r>
+              <w:t xml:space="preserve">    document.Save(stream);</w:t>
+            </w:r>
+          </w:p>
+          <w:p>
+            <w:r>
+              <w:t xml:space="preserve">    stream.Position = 0;</w:t>
+            </w:r>
+          </w:p>
+          <w:p>
+            <w:r>
+              <w:t xml:space="preserve">    document.Close(true);</w:t>
+            </w:r>
+          </w:p>
+          <w:p>
+            <w:r>
+              <w:t xml:space="preserve">    </w:t>
+            </w:r>
+          </w:p>
+          <w:p>
+            <w:r>
+              <w:t xml:space="preserve">    string contentType = "application/pdf";</w:t>
+            </w:r>
+          </w:p>
+          <w:p>
+            <w:r>
+              <w:lastRenderedPageBreak/>
+              <w:t xml:space="preserve">    string fileName = "Output.pdf";</w:t>
+            </w:r>
+          </w:p>
+          <w:p>
+            <w:r>
+              <w:t xml:space="preserve">    return File(stream, contentType, fileName);</w:t>
+            </w:r>
+          </w:p>
+          <w:p>
+            <w:pPr>
+              <w:rPr>
+                <w:b/>
+                <w:bCs/>
+              </w:rPr>
+            </w:pPr>
+            <w:r>
+              <w:t>}</w:t>
+            </w:r>
+          </w:p>
+        </w:tc>
+      </w:tr>
+    </w:tbl>
     <w:p>
       <w:r>
         <w:rPr>
@@ -1762,12 +989,9 @@
       </w:r>
     </w:p>
     <w:p>
-      <w:pPr>
-        <w:numPr>
-          <w:ilvl w:val="0"/>
-          <w:numId w:val="12"/>
-        </w:numPr>
-      </w:pPr>
+      <w:r>
+        <w:t>5.</w:t>
+      </w:r>
       <w:r>
         <w:t>Right-click the project and select </w:t>
       </w:r>
@@ -1781,6 +1005,9 @@
     </w:p>
     <w:p>
       <w:r>
+        <w:rPr>
+          <w:noProof/>
+        </w:rPr>
         <w:drawing>
           <wp:inline distT="0" distB="0" distL="0" distR="0" wp14:anchorId="469DB79D" wp14:editId="2A5694FF">
             <wp:extent cx="5448300" cy="6332220"/>
@@ -1799,7 +1026,7 @@
                     </pic:cNvPicPr>
                   </pic:nvPicPr>
                   <pic:blipFill>
-                    <a:blip r:embed="rId14">
+                    <a:blip r:embed="rId15">
                       <a:extLst>
                         <a:ext uri="{28A0092B-C50C-407E-A947-70E740481C1C}">
                           <a14:useLocalDpi xmlns:a14="http://schemas.microsoft.com/office/drawing/2010/main" val="0"/>
@@ -1832,26 +1059,18 @@
       </w:r>
     </w:p>
     <w:p>
-      <w:pPr>
-        <w:numPr>
-          <w:ilvl w:val="0"/>
-          <w:numId w:val="13"/>
-        </w:numPr>
-      </w:pPr>
-      <w:r>
-        <w:t xml:space="preserve">Create a new profile in </w:t>
-      </w:r>
-      <w:proofErr w:type="gramStart"/>
-      <w:r>
-        <w:t>publish</w:t>
-      </w:r>
-      <w:proofErr w:type="gramEnd"/>
-      <w:r>
-        <w:t xml:space="preserve"> target window.</w:t>
+      <w:r>
+        <w:t>6.</w:t>
+      </w:r>
+      <w:r>
+        <w:t>Create a new profile in publish target window.</w:t>
       </w:r>
     </w:p>
     <w:p>
       <w:r>
+        <w:rPr>
+          <w:noProof/>
+        </w:rPr>
         <w:lastRenderedPageBreak/>
         <w:drawing>
           <wp:inline distT="0" distB="0" distL="0" distR="0" wp14:anchorId="2B99D31C" wp14:editId="6EA7BF12">
@@ -1871,7 +1090,7 @@
                     </pic:cNvPicPr>
                   </pic:nvPicPr>
                   <pic:blipFill>
-                    <a:blip r:embed="rId15">
+                    <a:blip r:embed="rId16">
                       <a:extLst>
                         <a:ext uri="{28A0092B-C50C-407E-A947-70E740481C1C}">
                           <a14:useLocalDpi xmlns:a14="http://schemas.microsoft.com/office/drawing/2010/main" val="0"/>
@@ -1904,18 +1123,18 @@
       </w:r>
     </w:p>
     <w:p>
-      <w:pPr>
-        <w:numPr>
-          <w:ilvl w:val="0"/>
-          <w:numId w:val="14"/>
-        </w:numPr>
-      </w:pPr>
+      <w:r>
+        <w:t>7.</w:t>
+      </w:r>
       <w:r>
         <w:t>Create App service using Azure subscription and select a hosting plan.</w:t>
       </w:r>
     </w:p>
     <w:p>
       <w:r>
+        <w:rPr>
+          <w:noProof/>
+        </w:rPr>
         <w:lastRenderedPageBreak/>
         <w:drawing>
           <wp:inline distT="0" distB="0" distL="0" distR="0" wp14:anchorId="4744A12E" wp14:editId="2DC97504">
@@ -1935,7 +1154,7 @@
                     </pic:cNvPicPr>
                   </pic:nvPicPr>
                   <pic:blipFill>
-                    <a:blip r:embed="rId16">
+                    <a:blip r:embed="rId17">
                       <a:extLst>
                         <a:ext uri="{28A0092B-C50C-407E-A947-70E740481C1C}">
                           <a14:useLocalDpi xmlns:a14="http://schemas.microsoft.com/office/drawing/2010/main" val="0"/>
@@ -1968,18 +1187,61 @@
       </w:r>
     </w:p>
     <w:p>
-      <w:pPr>
-        <w:numPr>
-          <w:ilvl w:val="0"/>
-          <w:numId w:val="15"/>
-        </w:numPr>
-      </w:pPr>
-      <w:r>
-        <w:t>HTML to PDF conversion works from basic hosting plan (B1 to P3). So, select the hosting plan as required. HTML to PDF conversion will not work if the hosting plan is Free/Shared.</w:t>
+      <w:r>
+        <w:t>Note:</w:t>
+      </w:r>
+      <w:r>
+        <w:t xml:space="preserve"> </w:t>
+      </w:r>
+      <w:r>
+        <w:t xml:space="preserve">HTML to PDF conversion is supported only on </w:t>
+      </w:r>
+      <w:r>
+        <w:rPr>
+          <w:b/>
+          <w:bCs/>
+        </w:rPr>
+        <w:t>Basic (B1) to Premium (P3)</w:t>
+      </w:r>
+      <w:r>
+        <w:t xml:space="preserve"> hosting plans. It will </w:t>
+      </w:r>
+      <w:r>
+        <w:rPr>
+          <w:b/>
+          <w:bCs/>
+        </w:rPr>
+        <w:t>not work</w:t>
+      </w:r>
+      <w:r>
+        <w:t xml:space="preserve"> on </w:t>
+      </w:r>
+      <w:r>
+        <w:rPr>
+          <w:b/>
+          <w:bCs/>
+        </w:rPr>
+        <w:t>Free</w:t>
+      </w:r>
+      <w:r>
+        <w:t xml:space="preserve"> or </w:t>
+      </w:r>
+      <w:r>
+        <w:rPr>
+          <w:b/>
+          <w:bCs/>
+        </w:rPr>
+        <w:t>Shared</w:t>
+      </w:r>
+      <w:r>
+        <w:t xml:space="preserve"> hosting plans. Please ensure you select an appropriate hosting plan based on your requirements.</w:t>
       </w:r>
     </w:p>
     <w:p>
       <w:r>
+        <w:rPr>
+          <w:noProof/>
+        </w:rPr>
         <w:lastRenderedPageBreak/>
         <w:drawing>
           <wp:inline distT="0" distB="0" distL="0" distR="0" wp14:anchorId="2EE82A8B" wp14:editId="2F0B3B48">
@@ -1999,7 +1261,7 @@
                     </pic:cNvPicPr>
                   </pic:nvPicPr>
                   <pic:blipFill>
-                    <a:blip r:embed="rId17">
+                    <a:blip r:embed="rId18">
                       <a:extLst>
                         <a:ext uri="{28A0092B-C50C-407E-A947-70E740481C1C}">
                           <a14:useLocalDpi xmlns:a14="http://schemas.microsoft.com/office/drawing/2010/main" val="0"/>
@@ -2032,18 +1294,18 @@
       </w:r>
     </w:p>
     <w:p>
-      <w:pPr>
-        <w:numPr>
-          <w:ilvl w:val="0"/>
-          <w:numId w:val="16"/>
-        </w:numPr>
-      </w:pPr>
+      <w:r>
+        <w:t>9.</w:t>
+      </w:r>
       <w:r>
         <w:t>After creating a profile, click the publish button.</w:t>
       </w:r>
     </w:p>
     <w:p>
       <w:r>
+        <w:rPr>
+          <w:noProof/>
+        </w:rPr>
         <w:lastRenderedPageBreak/>
         <w:drawing>
           <wp:inline distT="0" distB="0" distL="0" distR="0" wp14:anchorId="1BB4DF41" wp14:editId="62178D74">
@@ -2063,7 +1325,7 @@
                     </pic:cNvPicPr>
                   </pic:nvPicPr>
                   <pic:blipFill>
-                    <a:blip r:embed="rId18">
+                    <a:blip r:embed="rId19">
                       <a:extLst>
                         <a:ext uri="{28A0092B-C50C-407E-A947-70E740481C1C}">
                           <a14:useLocalDpi xmlns:a14="http://schemas.microsoft.com/office/drawing/2010/main" val="0"/>
@@ -2096,12 +1358,9 @@
       </w:r>
     </w:p>
     <w:p>
-      <w:pPr>
-        <w:numPr>
-          <w:ilvl w:val="0"/>
-          <w:numId w:val="17"/>
-        </w:numPr>
-      </w:pPr>
+      <w:r>
+        <w:t>10.</w:t>
+      </w:r>
       <w:r>
         <w:t>Now, the published webpage will open in the browser. Click </w:t>
       </w:r>
@@ -2118,6 +1377,9 @@
     </w:p>
     <w:p>
       <w:r>
+        <w:rPr>
+          <w:noProof/>
+        </w:rPr>
         <w:lastRenderedPageBreak/>
         <w:drawing>
           <wp:inline distT="0" distB="0" distL="0" distR="0" wp14:anchorId="04E58267" wp14:editId="76ADBB31">
@@ -2137,7 +1399,7 @@
                     </pic:cNvPicPr>
                   </pic:nvPicPr>
                   <pic:blipFill>
-                    <a:blip r:embed="rId19">
+                    <a:blip r:embed="rId20">
                       <a:extLst>
                         <a:ext uri="{28A0092B-C50C-407E-A947-70E740481C1C}">
                           <a14:useLocalDpi xmlns:a14="http://schemas.microsoft.com/office/drawing/2010/main" val="0"/>
@@ -2171,9 +1433,12 @@
     </w:p>
     <w:p>
       <w:r>
-        <w:t>A complete work sample for converting an HTML to PDF in Azure App service on Linux can be downloaded from </w:t>
-      </w:r>
-      <w:hyperlink r:id="rId20" w:tgtFrame="_blank" w:history="1">
+        <w:t>A complete working sample for converting HTML to PDF in an Azure App Service on Linux can be downloaded from</w:t>
+      </w:r>
+      <w:r>
+        <w:t xml:space="preserve"> </w:t>
+      </w:r>
+      <w:hyperlink r:id="rId21" w:tgtFrame="_blank" w:history="1">
         <w:r>
           <w:rPr>
             <w:rStyle w:val="Hyperlink"/>
@@ -2187,9 +1452,9 @@
     </w:p>
     <w:p>
       <w:r>
-        <w:t>Take a moment to peruse the </w:t>
-      </w:r>
-      <w:hyperlink r:id="rId21" w:tgtFrame="_blank" w:history="1">
+        <w:t xml:space="preserve">Take a moment to explore the </w:t>
+      </w:r>
+      <w:hyperlink r:id="rId22" w:history="1">
         <w:r>
           <w:rPr>
             <w:rStyle w:val="Hyperlink"/>
@@ -2198,131 +1463,42 @@
         </w:r>
       </w:hyperlink>
       <w:r>
-        <w:t>, where you can find converting HTML pages to PDF document along with respective customization options and features.</w:t>
+        <w:t>, where you'll find detailed guidance on converting HTML pages to PDF documents, along with various customization options and advanced features.</w:t>
+      </w:r>
+      <w:r>
+        <w:br/>
+      </w:r>
+      <w:r>
+        <w:rPr>
+          <w:b/>
+          <w:bCs/>
+        </w:rPr>
+        <w:t>Conclusion</w:t>
       </w:r>
     </w:p>
     <w:p>
       <w:r>
-        <w:t>Click </w:t>
-      </w:r>
-      <w:hyperlink r:id="rId22" w:tgtFrame="_blank" w:history="1">
-        <w:r>
-          <w:rPr>
-            <w:rStyle w:val="Hyperlink"/>
-          </w:rPr>
-          <w:t>here</w:t>
-        </w:r>
-      </w:hyperlink>
-      <w:r>
-        <w:t> to explore the rich set of Syncfusion Essential® PDF features.</w:t>
+        <w:t>I hope you enjoyed learning about how to HTML to PDF in Azure app using ASP.NET Core.</w:t>
       </w:r>
     </w:p>
     <w:p>
       <w:r>
-        <w:rPr>
-          <w:rFonts w:ascii="Arial" w:hAnsi="Arial" w:cs="Arial"/>
-        </w:rPr>
-        <w:t>​</w:t>
-      </w:r>
-      <w:r>
-        <w:t>An online sample link to </w:t>
+        <w:t>You can refer to our </w:t>
       </w:r>
       <w:hyperlink r:id="rId23" w:tgtFrame="_blank" w:history="1">
-        <w:r>
-          <w:rPr>
-            <w:rStyle w:val="Hyperlink"/>
-          </w:rPr>
-          <w:t>convert HTML to PDF</w:t>
-        </w:r>
-      </w:hyperlink>
-      <w:r>
-        <w:t>.</w:t>
-      </w:r>
-    </w:p>
-    <w:p>
-      <w:hyperlink r:id="rId24" w:tgtFrame="_blank" w:tooltip="https://support.syncfusion.com/kb/article/7651/how-to-convert-html-to-pdf-in-linux-docker-container" w:history="1">
         <w:r>
           <w:rPr>
             <w:rStyle w:val="Hyperlink"/>
             <w:b/>
             <w:bCs/>
           </w:rPr>
-          <w:t>HTML to PDF conversion in Linux docker container</w:t>
+          <w:t>ASP.NET Core PDF</w:t>
         </w:r>
       </w:hyperlink>
-    </w:p>
-    <w:p>
-      <w:hyperlink r:id="rId25" w:tgtFrame="_blank" w:history="1">
-        <w:r>
-          <w:rPr>
-            <w:rStyle w:val="Hyperlink"/>
-          </w:rPr>
-          <w:t>HTML to PDF conversion in Azure Function</w:t>
-        </w:r>
-      </w:hyperlink>
-    </w:p>
-    <w:p>
-      <w:hyperlink r:id="rId26" w:tgtFrame="_blank" w:tooltip="https://support.syncfusion.com/kb/article/7554/how-to-convert-html-to-pdf-in-asp-net-core-linux" w:history="1">
-        <w:r>
-          <w:rPr>
-            <w:rStyle w:val="Hyperlink"/>
-            <w:b/>
-            <w:bCs/>
-          </w:rPr>
-          <w:t>HTML to PDF conversion in ASP .Net Core Linux</w:t>
-        </w:r>
-      </w:hyperlink>
-    </w:p>
-    <w:p>
-      <w:hyperlink r:id="rId27" w:tgtFrame="_blank" w:history="1">
-        <w:r>
-          <w:rPr>
-            <w:rStyle w:val="Hyperlink"/>
-          </w:rPr>
-          <w:t>HTML to PDF conversion in Azure App Service</w:t>
-        </w:r>
-      </w:hyperlink>
-    </w:p>
-    <w:p>
-      <w:r>
-        <w:t> </w:t>
-      </w:r>
-    </w:p>
-    <w:p>
-      <w:r>
-        <w:br/>
-      </w:r>
-      <w:r>
-        <w:rPr>
-          <w:b/>
-          <w:bCs/>
-        </w:rPr>
-        <w:t>Conclusion</w:t>
-      </w:r>
-    </w:p>
-    <w:p>
-      <w:r>
-        <w:t>I hope you enjoyed learning about how to HTML to PDF in Azure app using ASP.NET Core.</w:t>
-      </w:r>
-    </w:p>
-    <w:p>
-      <w:r>
-        <w:t>You can refer to our </w:t>
-      </w:r>
-      <w:hyperlink r:id="rId28" w:tgtFrame="_blank" w:history="1">
-        <w:r>
-          <w:rPr>
-            <w:rStyle w:val="Hyperlink"/>
-            <w:b/>
-            <w:bCs/>
-          </w:rPr>
-          <w:t>ASP.NET Core PDF feature tour</w:t>
-        </w:r>
-      </w:hyperlink>
-      <w:r>
-        <w:t> page to know about its other groundbreaking feature representations </w:t>
-      </w:r>
-      <w:hyperlink r:id="rId29" w:tgtFrame="_blank" w:history="1">
+      <w:r>
+        <w:t> feature tour page to know about its other groundbreaking feature representations and </w:t>
+      </w:r>
+      <w:hyperlink r:id="rId24" w:tgtFrame="_blank" w:history="1">
         <w:r>
           <w:rPr>
             <w:rStyle w:val="Hyperlink"/>
@@ -2333,32 +1509,28 @@
         </w:r>
       </w:hyperlink>
       <w:r>
-        <w:br/>
-      </w:r>
-      <w:r>
-        <w:br/>
-        <w:t>and how to quickly get started for configuration specifications.  You can also explore our </w:t>
-      </w:r>
-      <w:hyperlink r:id="rId30" w:tgtFrame="_blank" w:history="1">
+        <w:t>, and how to quickly get started for configuration specifications. You can also explore our </w:t>
+      </w:r>
+      <w:hyperlink r:id="rId25" w:tgtFrame="_blank" w:history="1">
         <w:r>
           <w:rPr>
             <w:rStyle w:val="Hyperlink"/>
             <w:b/>
             <w:bCs/>
           </w:rPr>
-          <w:t>ASP.NET Core PDF example</w:t>
+          <w:t>ASP.NET Core PDF example</w:t>
         </w:r>
       </w:hyperlink>
       <w:r>
-        <w:br/>
-        <w:t>to understand how to create and manipulate data.</w:t>
+        <w:t> to understand how to create and manipulate data in the .NET PDF. </w:t>
       </w:r>
     </w:p>
     <w:p>
       <w:r>
-        <w:t>For current customers, you can check out our components from the </w:t>
-      </w:r>
-      <w:hyperlink r:id="rId31" w:tgtFrame="_blank" w:history="1">
+        <w:lastRenderedPageBreak/>
+        <w:t>For current customers, you can check out our Document processing libraries from the </w:t>
+      </w:r>
+      <w:hyperlink r:id="rId26" w:tgtFrame="_blank" w:tooltip="https://www.syncfusion.com/account/downloads" w:history="1">
         <w:r>
           <w:rPr>
             <w:rStyle w:val="Hyperlink"/>
@@ -2371,7 +1543,7 @@
       <w:r>
         <w:t> page. If you are new to Syncfusion®, you can try our 30-day </w:t>
       </w:r>
-      <w:hyperlink r:id="rId32" w:tgtFrame="_blank" w:history="1">
+      <w:hyperlink r:id="rId27" w:tgtFrame="_blank" w:tooltip="https://www.syncfusion.com/downloads/aspnetcore-js2" w:history="1">
         <w:r>
           <w:rPr>
             <w:rStyle w:val="Hyperlink"/>
@@ -2382,54 +1554,9 @@
         </w:r>
       </w:hyperlink>
       <w:r>
-        <w:t> to check out our other controls.</w:t>
+        <w:t> to check out our ASP.NET Core PDF and other .NET Core controls.</w:t>
       </w:r>
     </w:p>
-    <w:p>
-      <w:r>
-        <w:t>If you have any queries or require clarifications, please let us know in the comments section below. You can also contact us through our </w:t>
-      </w:r>
-      <w:hyperlink r:id="rId33" w:tgtFrame="_blank" w:history="1">
-        <w:r>
-          <w:rPr>
-            <w:rStyle w:val="Hyperlink"/>
-            <w:b/>
-            <w:bCs/>
-          </w:rPr>
-          <w:t>support forums</w:t>
-        </w:r>
-      </w:hyperlink>
-      <w:r>
-        <w:t>, </w:t>
-      </w:r>
-      <w:hyperlink r:id="rId34" w:tgtFrame="_blank" w:history="1">
-        <w:r>
-          <w:rPr>
-            <w:rStyle w:val="Hyperlink"/>
-            <w:b/>
-            <w:bCs/>
-          </w:rPr>
-          <w:t>Direct-Trac</w:t>
-        </w:r>
-      </w:hyperlink>
-      <w:r>
-        <w:t>, or </w:t>
-      </w:r>
-      <w:hyperlink r:id="rId35" w:tgtFrame="_blank" w:history="1">
-        <w:r>
-          <w:rPr>
-            <w:rStyle w:val="Hyperlink"/>
-            <w:b/>
-            <w:bCs/>
-          </w:rPr>
-          <w:t>feedback portal</w:t>
-        </w:r>
-      </w:hyperlink>
-      <w:r>
-        <w:t>. We are always happy to assist you!</w:t>
-      </w:r>
-    </w:p>
-    <w:p/>
     <w:sectPr>
       <w:pgSz w:w="12240" w:h="15840"/>
       <w:pgMar w:top="1440" w:right="1440" w:bottom="1440" w:left="1440" w:header="720" w:footer="720" w:gutter="0"/>
@@ -5356,6 +4483,25 @@
       <w:shd w:val="clear" w:color="auto" w:fill="E1DFDD"/>
     </w:rPr>
   </w:style>
+  <w:style w:type="table" w:styleId="TableGrid">
+    <w:name w:val="Table Grid"/>
+    <w:basedOn w:val="TableNormal"/>
+    <w:uiPriority w:val="39"/>
+    <w:rsid w:val="001D27DD"/>
+    <w:pPr>
+      <w:spacing w:after="0" w:line="240" w:lineRule="auto"/>
+    </w:pPr>
+    <w:tblPr>
+      <w:tblBorders>
+        <w:top w:val="single" w:sz="4" w:space="0" w:color="auto"/>
+        <w:left w:val="single" w:sz="4" w:space="0" w:color="auto"/>
+        <w:bottom w:val="single" w:sz="4" w:space="0" w:color="auto"/>
+        <w:right w:val="single" w:sz="4" w:space="0" w:color="auto"/>
+        <w:insideH w:val="single" w:sz="4" w:space="0" w:color="auto"/>
+        <w:insideV w:val="single" w:sz="4" w:space="0" w:color="auto"/>
+      </w:tblBorders>
+    </w:tblPr>
+  </w:style>
 </w:styles>
 </file>
 

</xml_diff>